<commit_message>
Completed first pass at Process Change Request Use Case Review document.
</commit_message>
<xml_diff>
--- a/Use Case Model/SystemsEngDevelopmentEnv/SysEngDevEnv_rpy/Generated_Documents/Review_Document_Models_and_Documents/Generated_Review_Documents/Review Document For - Template.docx
+++ b/Use Case Model/SystemsEngDevelopmentEnv/SysEngDevEnv_rpy/Generated_Documents/Review_Document_Models_and_Documents/Generated_Review_Documents/Review Document For - Template.docx
@@ -14,6 +14,7 @@
           <w:szCs w:val="52"/>
         </w:rPr>
       </w:pPr>
+      <w:bookmarkStart w:id="0" w:name="_GoBack"/>
     </w:p>
     <w:p>
       <w:pPr>
@@ -218,7 +219,7 @@
           <w:rFonts w:ascii="Calibri" w:eastAsia="Calibri" w:hAnsi="Calibri" w:cs="Times New Roman"/>
           <w:noProof/>
         </w:rPr>
-        <w:t>6/29/2015 11:35 AM</w:t>
+        <w:t>11/4/2015 11:56 AM</w:t>
       </w:r>
       <w:r>
         <w:rPr>
@@ -307,16 +308,31 @@
           </w:r>
         </w:p>
         <w:p>
-          <w:fldSimple w:instr=" TOC \o &quot;1-3&quot; \h \z \u ">
-            <w:r>
-              <w:rPr>
-                <w:b/>
-                <w:bCs/>
-                <w:noProof/>
-              </w:rPr>
-              <w:t>No table of contents entries found.</w:t>
-            </w:r>
-          </w:fldSimple>
+          <w:r>
+            <w:fldChar w:fldCharType="begin"/>
+          </w:r>
+          <w:r>
+            <w:instrText xml:space="preserve"> TOC \o "1-3" \h \z \u </w:instrText>
+          </w:r>
+          <w:r>
+            <w:fldChar w:fldCharType="separate"/>
+          </w:r>
+          <w:r>
+            <w:rPr>
+              <w:b/>
+              <w:bCs/>
+              <w:noProof/>
+            </w:rPr>
+            <w:t>No table of contents entries found.</w:t>
+          </w:r>
+          <w:r>
+            <w:rPr>
+              <w:b/>
+              <w:bCs/>
+              <w:noProof/>
+            </w:rPr>
+            <w:fldChar w:fldCharType="end"/>
+          </w:r>
         </w:p>
       </w:sdtContent>
     </w:sdt>
@@ -335,49 +351,79 @@
       </w:r>
     </w:p>
     <w:p>
-      <w:fldSimple w:instr=" TOC \h \z \c &quot;Figure&quot; ">
-        <w:r>
-          <w:rPr>
-            <w:b/>
-            <w:bCs/>
-            <w:noProof/>
-          </w:rPr>
-          <w:t>No table of figures entries found.</w:t>
-        </w:r>
-      </w:fldSimple>
-    </w:p>
-    <w:p>
-      <w:pPr>
-        <w:pStyle w:val="TOCHeading"/>
-        <w:rPr>
-          <w:rStyle w:val="BookTitle"/>
-        </w:rPr>
-      </w:pPr>
-      <w:r>
-        <w:rPr>
-          <w:rStyle w:val="BookTitle"/>
-        </w:rPr>
-        <w:t>Table of Tables</w:t>
-      </w:r>
-    </w:p>
-    <w:p>
-      <w:pPr>
+      <w:r>
+        <w:fldChar w:fldCharType="begin"/>
+      </w:r>
+      <w:r>
+        <w:instrText xml:space="preserve"> TOC \h \z \c "Figure" </w:instrText>
+      </w:r>
+      <w:r>
+        <w:fldChar w:fldCharType="separate"/>
+      </w:r>
+      <w:r>
         <w:rPr>
           <w:b/>
           <w:bCs/>
           <w:noProof/>
         </w:rPr>
-      </w:pPr>
-      <w:fldSimple w:instr=" TOC \h \z \c &quot;Table&quot; ">
-        <w:r>
-          <w:rPr>
-            <w:b/>
-            <w:bCs/>
-            <w:noProof/>
-          </w:rPr>
-          <w:t>No table of figures entries found.</w:t>
-        </w:r>
-      </w:fldSimple>
+        <w:t>No table of figures entries found.</w:t>
+      </w:r>
+      <w:r>
+        <w:rPr>
+          <w:b/>
+          <w:bCs/>
+          <w:noProof/>
+        </w:rPr>
+        <w:fldChar w:fldCharType="end"/>
+      </w:r>
+    </w:p>
+    <w:p>
+      <w:pPr>
+        <w:pStyle w:val="TOCHeading"/>
+        <w:rPr>
+          <w:rStyle w:val="BookTitle"/>
+        </w:rPr>
+      </w:pPr>
+      <w:r>
+        <w:rPr>
+          <w:rStyle w:val="BookTitle"/>
+        </w:rPr>
+        <w:t>Table of Tables</w:t>
+      </w:r>
+    </w:p>
+    <w:p>
+      <w:pPr>
+        <w:rPr>
+          <w:b/>
+          <w:bCs/>
+          <w:noProof/>
+        </w:rPr>
+      </w:pPr>
+      <w:r>
+        <w:fldChar w:fldCharType="begin"/>
+      </w:r>
+      <w:r>
+        <w:instrText xml:space="preserve"> TOC \h \z \c "Table" </w:instrText>
+      </w:r>
+      <w:r>
+        <w:fldChar w:fldCharType="separate"/>
+      </w:r>
+      <w:r>
+        <w:rPr>
+          <w:b/>
+          <w:bCs/>
+          <w:noProof/>
+        </w:rPr>
+        <w:t>No table of figures entries found.</w:t>
+      </w:r>
+      <w:r>
+        <w:rPr>
+          <w:b/>
+          <w:bCs/>
+          <w:noProof/>
+        </w:rPr>
+        <w:fldChar w:fldCharType="end"/>
+      </w:r>
       <w:r>
         <w:br w:type="page"/>
       </w:r>
@@ -650,10 +696,7 @@
         <w:t xml:space="preserve">constraint </w:t>
       </w:r>
       <w:r>
-        <w:t xml:space="preserve">contained in the data type called </w:t>
-      </w:r>
-      <w:r>
-        <w:t>“</w:t>
+        <w:t>contained in the data type called “</w:t>
       </w:r>
       <w:proofErr w:type="spellStart"/>
       <w:r>
@@ -661,13 +704,7 @@
       </w:r>
       <w:proofErr w:type="spellEnd"/>
       <w:r>
-        <w:t xml:space="preserve"> </w:t>
-      </w:r>
-      <w:r>
-        <w:t xml:space="preserve">“and </w:t>
-      </w:r>
-      <w:r>
-        <w:t xml:space="preserve">stereotyped </w:t>
+        <w:t xml:space="preserve"> “and stereotyped </w:t>
       </w:r>
       <w:r>
         <w:t>«</w:t>
@@ -713,8 +750,6 @@
       <w:r>
         <w:t xml:space="preserve"> called “Use Case Related Diagrams” </w:t>
       </w:r>
-      <w:bookmarkStart w:id="0" w:name="_GoBack"/>
-      <w:bookmarkEnd w:id="0"/>
     </w:p>
     <w:p>
       <w:pPr>
@@ -1411,6 +1446,7 @@
       <w:r>
         <w:t xml:space="preserve">Remove these directions from the final review document. </w:t>
       </w:r>
+      <w:bookmarkEnd w:id="0"/>
     </w:p>
     <w:sectPr>
       <w:headerReference w:type="default" r:id="rId8"/>
@@ -3520,6 +3556,7 @@
   </w:compat>
   <w:rsids>
     <w:rsidRoot w:val="00B40EE3"/>
+    <w:rsid w:val="00066E33"/>
     <w:rsid w:val="001821E6"/>
     <w:rsid w:val="00196A70"/>
     <w:rsid w:val="002F01B9"/>
@@ -4269,7 +4306,7 @@
 </file>
 
 <file path=customXml/itemProps1.xml><?xml version="1.0" encoding="utf-8"?>
-<ds:datastoreItem xmlns:ds="http://schemas.openxmlformats.org/officeDocument/2006/customXml" ds:itemID="{9CA053D7-5280-4DB4-91F3-3CB89CB64BE7}">
+<ds:datastoreItem xmlns:ds="http://schemas.openxmlformats.org/officeDocument/2006/customXml" ds:itemID="{0D25A051-02FD-4EB7-8F17-4E4167E47ADD}">
   <ds:schemaRefs>
     <ds:schemaRef ds:uri="http://schemas.openxmlformats.org/officeDocument/2006/bibliography"/>
   </ds:schemaRefs>

</xml_diff>